<commit_message>
All team member signatures added
</commit_message>
<xml_diff>
--- a/Team2_SRA_33104_Spring2020.docx
+++ b/Team2_SRA_33104_Spring2020.docx
@@ -1925,7 +1925,7 @@
             <w:noProof/>
             <w:webHidden/>
           </w:rPr>
-          <w:t>4</w:t>
+          <w:t>5</w:t>
         </w:r>
         <w:r>
           <w:rPr>
@@ -1995,7 +1995,7 @@
             <w:noProof/>
             <w:webHidden/>
           </w:rPr>
-          <w:t>5</w:t>
+          <w:t>6</w:t>
         </w:r>
         <w:r>
           <w:rPr>
@@ -2052,20 +2052,16 @@
             <w:noProof/>
             <w:webHidden/>
           </w:rPr>
-        </w:r>
-        <w:r>
-          <w:rPr>
+          <w:fldChar w:fldCharType="separate"/>
+        </w:r>
+        <w:r>
+          <w:rPr>
+            <w:b w:val="0"/>
+            <w:bCs/>
             <w:noProof/>
             <w:webHidden/>
           </w:rPr>
-          <w:fldChar w:fldCharType="separate"/>
-        </w:r>
-        <w:r>
-          <w:rPr>
-            <w:noProof/>
-            <w:webHidden/>
-          </w:rPr>
-          <w:t>6</w:t>
+          <w:t>Error! Bookmark not defined.</w:t>
         </w:r>
         <w:r>
           <w:rPr>
@@ -2120,20 +2116,16 @@
             <w:noProof/>
             <w:webHidden/>
           </w:rPr>
-        </w:r>
-        <w:r>
-          <w:rPr>
+          <w:fldChar w:fldCharType="separate"/>
+        </w:r>
+        <w:r>
+          <w:rPr>
+            <w:b/>
+            <w:bCs/>
             <w:noProof/>
             <w:webHidden/>
           </w:rPr>
-          <w:fldChar w:fldCharType="separate"/>
-        </w:r>
-        <w:r>
-          <w:rPr>
-            <w:noProof/>
-            <w:webHidden/>
-          </w:rPr>
-          <w:t>6</w:t>
+          <w:t>Error! Bookmark not defined.</w:t>
         </w:r>
         <w:r>
           <w:rPr>
@@ -2188,20 +2180,16 @@
             <w:noProof/>
             <w:webHidden/>
           </w:rPr>
-        </w:r>
-        <w:r>
-          <w:rPr>
+          <w:fldChar w:fldCharType="separate"/>
+        </w:r>
+        <w:r>
+          <w:rPr>
+            <w:b/>
+            <w:bCs/>
             <w:noProof/>
             <w:webHidden/>
           </w:rPr>
-          <w:fldChar w:fldCharType="separate"/>
-        </w:r>
-        <w:r>
-          <w:rPr>
-            <w:noProof/>
-            <w:webHidden/>
-          </w:rPr>
-          <w:t>6</w:t>
+          <w:t>Error! Bookmark not defined.</w:t>
         </w:r>
         <w:r>
           <w:rPr>
@@ -2256,20 +2244,16 @@
             <w:noProof/>
             <w:webHidden/>
           </w:rPr>
-        </w:r>
-        <w:r>
-          <w:rPr>
+          <w:fldChar w:fldCharType="separate"/>
+        </w:r>
+        <w:r>
+          <w:rPr>
+            <w:b/>
+            <w:bCs/>
             <w:noProof/>
             <w:webHidden/>
           </w:rPr>
-          <w:fldChar w:fldCharType="separate"/>
-        </w:r>
-        <w:r>
-          <w:rPr>
-            <w:noProof/>
-            <w:webHidden/>
-          </w:rPr>
-          <w:t>6</w:t>
+          <w:t>Error! Bookmark not defined.</w:t>
         </w:r>
         <w:r>
           <w:rPr>
@@ -2324,20 +2308,16 @@
             <w:noProof/>
             <w:webHidden/>
           </w:rPr>
-        </w:r>
-        <w:r>
-          <w:rPr>
+          <w:fldChar w:fldCharType="separate"/>
+        </w:r>
+        <w:r>
+          <w:rPr>
+            <w:b/>
+            <w:bCs/>
             <w:noProof/>
             <w:webHidden/>
           </w:rPr>
-          <w:fldChar w:fldCharType="separate"/>
-        </w:r>
-        <w:r>
-          <w:rPr>
-            <w:noProof/>
-            <w:webHidden/>
-          </w:rPr>
-          <w:t>6</w:t>
+          <w:t>Error! Bookmark not defined.</w:t>
         </w:r>
         <w:r>
           <w:rPr>
@@ -2392,20 +2372,16 @@
             <w:noProof/>
             <w:webHidden/>
           </w:rPr>
-        </w:r>
-        <w:r>
-          <w:rPr>
+          <w:fldChar w:fldCharType="separate"/>
+        </w:r>
+        <w:r>
+          <w:rPr>
+            <w:b/>
+            <w:bCs/>
             <w:noProof/>
             <w:webHidden/>
           </w:rPr>
-          <w:fldChar w:fldCharType="separate"/>
-        </w:r>
-        <w:r>
-          <w:rPr>
-            <w:noProof/>
-            <w:webHidden/>
-          </w:rPr>
-          <w:t>6</w:t>
+          <w:t>Error! Bookmark not defined.</w:t>
         </w:r>
         <w:r>
           <w:rPr>
@@ -2460,20 +2436,16 @@
             <w:noProof/>
             <w:webHidden/>
           </w:rPr>
-        </w:r>
-        <w:r>
-          <w:rPr>
+          <w:fldChar w:fldCharType="separate"/>
+        </w:r>
+        <w:r>
+          <w:rPr>
+            <w:b/>
+            <w:bCs/>
             <w:noProof/>
             <w:webHidden/>
           </w:rPr>
-          <w:fldChar w:fldCharType="separate"/>
-        </w:r>
-        <w:r>
-          <w:rPr>
-            <w:noProof/>
-            <w:webHidden/>
-          </w:rPr>
-          <w:t>6</w:t>
+          <w:t>Error! Bookmark not defined.</w:t>
         </w:r>
         <w:r>
           <w:rPr>
@@ -2528,20 +2500,16 @@
             <w:noProof/>
             <w:webHidden/>
           </w:rPr>
-        </w:r>
-        <w:r>
-          <w:rPr>
+          <w:fldChar w:fldCharType="separate"/>
+        </w:r>
+        <w:r>
+          <w:rPr>
+            <w:b/>
+            <w:bCs/>
             <w:noProof/>
             <w:webHidden/>
           </w:rPr>
-          <w:fldChar w:fldCharType="separate"/>
-        </w:r>
-        <w:r>
-          <w:rPr>
-            <w:noProof/>
-            <w:webHidden/>
-          </w:rPr>
-          <w:t>6</w:t>
+          <w:t>Error! Bookmark not defined.</w:t>
         </w:r>
         <w:r>
           <w:rPr>
@@ -2679,7 +2647,7 @@
             <w:noProof/>
             <w:webHidden/>
           </w:rPr>
-          <w:t>7</w:t>
+          <w:t>24</w:t>
         </w:r>
         <w:r>
           <w:rPr>
@@ -2747,7 +2715,7 @@
             <w:noProof/>
             <w:webHidden/>
           </w:rPr>
-          <w:t>7</w:t>
+          <w:t>25</w:t>
         </w:r>
         <w:r>
           <w:rPr>
@@ -2815,7 +2783,7 @@
             <w:noProof/>
             <w:webHidden/>
           </w:rPr>
-          <w:t>7</w:t>
+          <w:t>25</w:t>
         </w:r>
         <w:r>
           <w:rPr>
@@ -2883,7 +2851,7 @@
             <w:noProof/>
             <w:webHidden/>
           </w:rPr>
-          <w:t>7</w:t>
+          <w:t>25</w:t>
         </w:r>
         <w:r>
           <w:rPr>
@@ -2951,7 +2919,7 @@
             <w:noProof/>
             <w:webHidden/>
           </w:rPr>
-          <w:t>7</w:t>
+          <w:t>25</w:t>
         </w:r>
         <w:r>
           <w:rPr>
@@ -3021,7 +2989,7 @@
             <w:noProof/>
             <w:webHidden/>
           </w:rPr>
-          <w:t>8</w:t>
+          <w:t>26</w:t>
         </w:r>
         <w:r>
           <w:rPr>
@@ -3089,7 +3057,7 @@
             <w:noProof/>
             <w:webHidden/>
           </w:rPr>
-          <w:t>8</w:t>
+          <w:t>26</w:t>
         </w:r>
         <w:r>
           <w:rPr>
@@ -3157,7 +3125,7 @@
             <w:noProof/>
             <w:webHidden/>
           </w:rPr>
-          <w:t>8</w:t>
+          <w:t>26</w:t>
         </w:r>
         <w:r>
           <w:rPr>
@@ -3225,7 +3193,7 @@
             <w:noProof/>
             <w:webHidden/>
           </w:rPr>
-          <w:t>8</w:t>
+          <w:t>26</w:t>
         </w:r>
         <w:r>
           <w:rPr>
@@ -3295,7 +3263,7 @@
             <w:noProof/>
             <w:webHidden/>
           </w:rPr>
-          <w:t>9</w:t>
+          <w:t>27</w:t>
         </w:r>
         <w:r>
           <w:rPr>
@@ -3365,7 +3333,7 @@
             <w:noProof/>
             <w:webHidden/>
           </w:rPr>
-          <w:t>10</w:t>
+          <w:t>28</w:t>
         </w:r>
         <w:r>
           <w:rPr>
@@ -3435,7 +3403,7 @@
             <w:noProof/>
             <w:webHidden/>
           </w:rPr>
-          <w:t>11</w:t>
+          <w:t>29</w:t>
         </w:r>
         <w:r>
           <w:rPr>
@@ -4171,7 +4139,7 @@
             <v:path o:extrusionok="f" gradientshapeok="t" o:connecttype="rect"/>
             <o:lock v:ext="edit" aspectratio="t"/>
           </v:shapetype>
-          <v:shape id="Picture 2" o:spid="_x0000_i1025" type="#_x0000_t75" style="width:6in;height:311.25pt;visibility:visible">
+          <v:shape id="Picture 2" o:spid="_x0000_i1025" type="#_x0000_t75" style="width:432.45pt;height:310.9pt;visibility:visible">
             <v:imagedata r:id="rId13" o:title=""/>
           </v:shape>
         </w:pict>
@@ -4200,11 +4168,11 @@
       <w:pPr>
         <w:pStyle w:val="Heading1"/>
       </w:pPr>
-      <w:bookmarkStart w:id="10" w:name="_Toc462791970"/>
-      <w:bookmarkStart w:id="11" w:name="_heading=h.2et92p0" w:colFirst="0" w:colLast="0"/>
-      <w:bookmarkStart w:id="12" w:name="_heading=h.109p03pmx1vv" w:colFirst="0" w:colLast="0"/>
+      <w:bookmarkStart w:id="10" w:name="_heading=h.2et92p0" w:colFirst="0" w:colLast="0"/>
+      <w:bookmarkStart w:id="11" w:name="_heading=h.109p03pmx1vv" w:colFirst="0" w:colLast="0"/>
+      <w:bookmarkStart w:id="12" w:name="_Toc462791970"/>
+      <w:bookmarkEnd w:id="10"/>
       <w:bookmarkEnd w:id="11"/>
-      <w:bookmarkEnd w:id="12"/>
       <w:r>
         <w:lastRenderedPageBreak/>
         <w:t>4.  Systems Requirements</w:t>
@@ -9418,15 +9386,7 @@
           <w:p/>
           <w:p>
             <w:r>
-              <w:t xml:space="preserve">Pressing the “Take Photo” button will open the </w:t>
-            </w:r>
-            <w:proofErr w:type="gramStart"/>
-            <w:r>
-              <w:t>users</w:t>
-            </w:r>
-            <w:proofErr w:type="gramEnd"/>
-            <w:r>
-              <w:t xml:space="preserve"> camera to take a new photo for classification.</w:t>
+              <w:t>Pressing the “Take Photo” button will open the users camera to take a new photo for classification.</w:t>
             </w:r>
           </w:p>
           <w:p/>
@@ -9830,15 +9790,7 @@
           <w:p/>
           <w:p>
             <w:r>
-              <w:t xml:space="preserve">The “Upload Photo” button will open the </w:t>
-            </w:r>
-            <w:proofErr w:type="gramStart"/>
-            <w:r>
-              <w:t>users</w:t>
-            </w:r>
-            <w:proofErr w:type="gramEnd"/>
-            <w:r>
-              <w:t xml:space="preserve"> gallery to select a photo to upload.</w:t>
+              <w:t>The “Upload Photo” button will open the users gallery to select a photo to upload.</w:t>
             </w:r>
           </w:p>
           <w:p/>
@@ -10302,15 +10254,7 @@
           <w:p/>
           <w:p>
             <w:r>
-              <w:t xml:space="preserve">Immediately after the user either takes a new photo </w:t>
-            </w:r>
-            <w:proofErr w:type="gramStart"/>
-            <w:r>
-              <w:t>with  their</w:t>
-            </w:r>
-            <w:proofErr w:type="gramEnd"/>
-            <w:r>
-              <w:t xml:space="preserve"> camera or uploads a photo from their gallery, the classification process will begin. The photo will be input into the machine learning model. While the user is waiting for the results, they will be shown an active loading bar/circle. When the model is done with the classification process, the results will be shown to the user. On the results page, the system will prompt the user on whether or not the classification was accurate. Once the user presses either the “Incorrect” or “Correct” button they will be taken back to the home screen. Their response will be added to the “Accuracy” statistics and shown on the home screen.</w:t>
+              <w:t>Immediately after the user either takes a new photo with  their camera or uploads a photo from their gallery, the classification process will begin. The photo will be input into the machine learning model. While the user is waiting for the results, they will be shown an active loading bar/circle. When the model is done with the classification process, the results will be shown to the user. On the results page, the system will prompt the user on whether or not the classification was accurate. Once the user presses either the “Incorrect” or “Correct” button they will be taken back to the home screen. Their response will be added to the “Accuracy” statistics and shown on the home screen.</w:t>
             </w:r>
           </w:p>
           <w:p/>
@@ -10435,8 +10379,6 @@
       <w:pPr>
         <w:pStyle w:val="Heading1"/>
       </w:pPr>
-      <w:bookmarkStart w:id="21" w:name="_GoBack"/>
-      <w:bookmarkEnd w:id="21"/>
       <w:r>
         <w:lastRenderedPageBreak/>
         <w:t xml:space="preserve">5.  </w:t>
@@ -10444,7 +10386,7 @@
       <w:r>
         <w:t>Software Processes and Infrastructure</w:t>
       </w:r>
-      <w:bookmarkEnd w:id="10"/>
+      <w:bookmarkEnd w:id="12"/>
     </w:p>
     <w:p>
       <w:pPr>
@@ -10455,14 +10397,14 @@
       <w:pPr>
         <w:pStyle w:val="Heading2"/>
       </w:pPr>
-      <w:bookmarkStart w:id="22" w:name="_Toc462791971"/>
+      <w:bookmarkStart w:id="21" w:name="_Toc462791971"/>
       <w:r>
         <w:t xml:space="preserve">5.1 </w:t>
       </w:r>
       <w:r>
         <w:t>Hardware and Infrastructure</w:t>
       </w:r>
-      <w:bookmarkEnd w:id="22"/>
+      <w:bookmarkEnd w:id="21"/>
     </w:p>
     <w:p>
       <w:pPr>
@@ -10643,8 +10585,8 @@
       <w:pPr>
         <w:pStyle w:val="Heading2"/>
       </w:pPr>
-      <w:bookmarkStart w:id="23" w:name="_Toc517694305"/>
-      <w:bookmarkStart w:id="24" w:name="_Toc462791972"/>
+      <w:bookmarkStart w:id="22" w:name="_Toc517694305"/>
+      <w:bookmarkStart w:id="23" w:name="_Toc462791972"/>
       <w:r>
         <w:lastRenderedPageBreak/>
         <w:t xml:space="preserve">5.2 </w:t>
@@ -10652,8 +10594,8 @@
       <w:r>
         <w:t>UML Diagrams</w:t>
       </w:r>
+      <w:bookmarkEnd w:id="22"/>
       <w:bookmarkEnd w:id="23"/>
-      <w:bookmarkEnd w:id="24"/>
     </w:p>
     <w:p>
       <w:pPr>
@@ -10678,16 +10620,16 @@
       <w:pPr>
         <w:pStyle w:val="Heading2"/>
       </w:pPr>
-      <w:bookmarkStart w:id="25" w:name="_Toc517694306"/>
-      <w:bookmarkStart w:id="26" w:name="_Toc462791973"/>
+      <w:bookmarkStart w:id="24" w:name="_Toc517694306"/>
+      <w:bookmarkStart w:id="25" w:name="_Toc462791973"/>
       <w:r>
         <w:t>5.3 Conceptual Data Model</w:t>
       </w:r>
-      <w:bookmarkEnd w:id="25"/>
+      <w:bookmarkEnd w:id="24"/>
       <w:r>
         <w:t xml:space="preserve"> - Database</w:t>
       </w:r>
-      <w:bookmarkEnd w:id="26"/>
+      <w:bookmarkEnd w:id="25"/>
     </w:p>
     <w:p>
       <w:pPr>
@@ -10712,7 +10654,7 @@
           <w:bdr w:val="none" w:sz="0" w:space="0" w:color="auto" w:frame="1"/>
         </w:rPr>
         <w:pict w14:anchorId="13EEDCA8">
-          <v:shape id="Picture 5" o:spid="_x0000_i1026" type="#_x0000_t75" style="width:6in;height:413.25pt;visibility:visible">
+          <v:shape id="Picture 5" o:spid="_x0000_i1026" type="#_x0000_t75" style="width:6in;height:413.3pt;visibility:visible">
             <v:imagedata r:id="rId14" o:title=""/>
           </v:shape>
         </w:pict>
@@ -10722,8 +10664,8 @@
       <w:pPr>
         <w:pStyle w:val="Heading2"/>
       </w:pPr>
-      <w:bookmarkStart w:id="27" w:name="_Toc517694308"/>
-      <w:bookmarkStart w:id="28" w:name="_Toc462791974"/>
+      <w:bookmarkStart w:id="26" w:name="_Toc517694308"/>
+      <w:bookmarkStart w:id="27" w:name="_Toc462791974"/>
       <w:r>
         <w:t>5.4</w:t>
       </w:r>
@@ -10733,22 +10675,17 @@
       <w:r>
         <w:t xml:space="preserve"> Shots</w:t>
       </w:r>
+      <w:bookmarkEnd w:id="26"/>
       <w:bookmarkEnd w:id="27"/>
-      <w:bookmarkEnd w:id="28"/>
     </w:p>
     <w:p>
       <w:pPr>
         <w:pStyle w:val="BodyText2"/>
         <w:ind w:left="0"/>
       </w:pPr>
-      <w:proofErr w:type="gramStart"/>
       <w:r>
-        <w:t>None available</w:t>
+        <w:t>None available at this time</w:t>
       </w:r>
-      <w:proofErr w:type="gramEnd"/>
-      <w:r>
-        <w:t xml:space="preserve"> at this time</w:t>
-      </w:r>
     </w:p>
     <w:p>
       <w:pPr>
@@ -10759,8 +10696,8 @@
       <w:pPr>
         <w:pStyle w:val="Heading2"/>
       </w:pPr>
-      <w:bookmarkStart w:id="29" w:name="_Toc517694310"/>
-      <w:bookmarkStart w:id="30" w:name="_Toc462791975"/>
+      <w:bookmarkStart w:id="28" w:name="_Toc517694310"/>
+      <w:bookmarkStart w:id="29" w:name="_Toc462791975"/>
       <w:r>
         <w:t>5.5</w:t>
       </w:r>
@@ -10770,8 +10707,8 @@
       <w:r>
         <w:t>Test Plan</w:t>
       </w:r>
+      <w:bookmarkEnd w:id="28"/>
       <w:bookmarkEnd w:id="29"/>
-      <w:bookmarkEnd w:id="30"/>
     </w:p>
     <w:p>
       <w:pPr>
@@ -10814,12 +10751,12 @@
       <w:pPr>
         <w:pStyle w:val="Heading1"/>
       </w:pPr>
-      <w:bookmarkStart w:id="31" w:name="_Toc462791976"/>
+      <w:bookmarkStart w:id="30" w:name="_Toc462791976"/>
       <w:r>
         <w:lastRenderedPageBreak/>
         <w:t>6.  Assumptions and Constraints</w:t>
       </w:r>
-      <w:bookmarkEnd w:id="31"/>
+      <w:bookmarkEnd w:id="30"/>
     </w:p>
     <w:p>
       <w:pPr>
@@ -10830,11 +10767,11 @@
       <w:pPr>
         <w:pStyle w:val="Heading2"/>
       </w:pPr>
-      <w:bookmarkStart w:id="32" w:name="_Toc462791977"/>
+      <w:bookmarkStart w:id="31" w:name="_Toc462791977"/>
       <w:r>
         <w:t>6.1 ASSUMPTIONS</w:t>
       </w:r>
-      <w:bookmarkEnd w:id="32"/>
+      <w:bookmarkEnd w:id="31"/>
     </w:p>
     <w:p>
       <w:pPr>
@@ -10942,11 +10879,11 @@
       <w:pPr>
         <w:pStyle w:val="Heading2"/>
       </w:pPr>
-      <w:bookmarkStart w:id="33" w:name="_Toc462791978"/>
+      <w:bookmarkStart w:id="32" w:name="_Toc462791978"/>
       <w:r>
         <w:t>6.2 CONSTRAINTS</w:t>
       </w:r>
-      <w:bookmarkEnd w:id="33"/>
+      <w:bookmarkEnd w:id="32"/>
     </w:p>
     <w:p>
       <w:pPr>
@@ -11114,11 +11051,11 @@
       <w:pPr>
         <w:pStyle w:val="Heading2"/>
       </w:pPr>
-      <w:bookmarkStart w:id="34" w:name="_Toc462791979"/>
+      <w:bookmarkStart w:id="33" w:name="_Toc462791979"/>
       <w:r>
         <w:t>6.3 Out of Scope material</w:t>
       </w:r>
-      <w:bookmarkEnd w:id="34"/>
+      <w:bookmarkEnd w:id="33"/>
     </w:p>
     <w:p>
       <w:pPr>
@@ -11173,17 +11110,17 @@
       <w:pPr>
         <w:pStyle w:val="Heading1"/>
       </w:pPr>
-      <w:bookmarkStart w:id="35" w:name="_Toc462791980"/>
+      <w:bookmarkStart w:id="34" w:name="_Toc462791980"/>
       <w:r>
         <w:lastRenderedPageBreak/>
         <w:t xml:space="preserve">7.  </w:t>
       </w:r>
-      <w:bookmarkStart w:id="36" w:name="_Toc469714138"/>
+      <w:bookmarkStart w:id="35" w:name="_Toc469714138"/>
       <w:r>
         <w:t>Delivery and Schedule</w:t>
       </w:r>
+      <w:bookmarkEnd w:id="34"/>
       <w:bookmarkEnd w:id="35"/>
-      <w:bookmarkEnd w:id="36"/>
     </w:p>
     <w:p>
       <w:pPr>
@@ -12100,12 +12037,12 @@
       <w:pPr>
         <w:pStyle w:val="Heading1"/>
       </w:pPr>
-      <w:bookmarkStart w:id="37" w:name="_Toc462791981"/>
+      <w:bookmarkStart w:id="36" w:name="_Toc462791981"/>
       <w:r>
         <w:lastRenderedPageBreak/>
         <w:t>8.  Stakeholder Approval Form</w:t>
       </w:r>
-      <w:bookmarkEnd w:id="37"/>
+      <w:bookmarkEnd w:id="36"/>
     </w:p>
     <w:p>
       <w:pPr>
@@ -12131,10 +12068,10 @@
         <w:tblLook w:val="0000" w:firstRow="0" w:lastRow="0" w:firstColumn="0" w:lastColumn="0" w:noHBand="0" w:noVBand="0"/>
       </w:tblPr>
       <w:tblGrid>
-        <w:gridCol w:w="2250"/>
-        <w:gridCol w:w="1890"/>
-        <w:gridCol w:w="2610"/>
-        <w:gridCol w:w="2070"/>
+        <w:gridCol w:w="1769"/>
+        <w:gridCol w:w="1644"/>
+        <w:gridCol w:w="1950"/>
+        <w:gridCol w:w="3457"/>
       </w:tblGrid>
       <w:tr>
         <w:tc>
@@ -12212,6 +12149,8 @@
               <w:pStyle w:val="BodyText1"/>
               <w:ind w:left="0"/>
             </w:pPr>
+            <w:bookmarkStart w:id="37" w:name="_GoBack"/>
+            <w:bookmarkEnd w:id="37"/>
             <w:r>
               <w:t>Rodrigo Augusto</w:t>
             </w:r>
@@ -12386,7 +12325,7 @@
                 <w:noProof/>
               </w:rPr>
               <w:pict w14:anchorId="268BBD47">
-                <v:shape id="Picture 1" o:spid="_x0000_i1027" type="#_x0000_t75" style="width:85.5pt;height:30pt;visibility:visible">
+                <v:shape id="Picture 1" o:spid="_x0000_i1027" type="#_x0000_t75" style="width:141.65pt;height:37.4pt;visibility:visible">
                   <v:imagedata r:id="rId15" o:title=""/>
                 </v:shape>
               </w:pict>
@@ -12457,7 +12396,7 @@
                 <w:bdr w:val="none" w:sz="0" w:space="0" w:color="auto" w:frame="1"/>
               </w:rPr>
               <w:pict w14:anchorId="5D63418B">
-                <v:shape id="Picture 7" o:spid="_x0000_i1028" type="#_x0000_t75" style="width:86.25pt;height:21.75pt;visibility:visible">
+                <v:shape id="Picture 7" o:spid="_x0000_i1028" type="#_x0000_t75" style="width:157.55pt;height:39.75pt;visibility:visible">
                   <v:imagedata r:id="rId16" o:title=""/>
                 </v:shape>
               </w:pict>
@@ -12547,6 +12486,13 @@
               <w:pStyle w:val="BodyText1"/>
               <w:ind w:left="0"/>
             </w:pPr>
+            <w:r>
+              <w:pict w14:anchorId="040D8049">
+                <v:shape id="_x0000_i1029" type="#_x0000_t75" style="width:162.25pt;height:69.65pt">
+                  <v:imagedata r:id="rId17" o:title="ryan" cropbottom="24339f"/>
+                </v:shape>
+              </w:pict>
+            </w:r>
           </w:p>
         </w:tc>
       </w:tr>
@@ -12607,8 +12553,8 @@
             </w:pPr>
             <w:r>
               <w:pict w14:anchorId="23275910">
-                <v:shape id="_x0000_i1029" type="#_x0000_t75" style="width:75pt;height:33pt">
-                  <v:imagedata r:id="rId17" o:title=""/>
+                <v:shape id="_x0000_i1030" type="#_x0000_t75" style="width:114.1pt;height:50.05pt">
+                  <v:imagedata r:id="rId18" o:title=""/>
                 </v:shape>
               </w:pict>
             </w:r>
@@ -12658,7 +12604,7 @@
       </w:r>
     </w:p>
     <w:sectPr>
-      <w:headerReference w:type="default" r:id="rId18"/>
+      <w:headerReference w:type="default" r:id="rId19"/>
       <w:pgSz w:w="12240" w:h="15840"/>
       <w:pgMar w:top="720" w:right="1800" w:bottom="720" w:left="1800" w:header="720" w:footer="720" w:gutter="0"/>
       <w:cols w:space="720"/>

</xml_diff>

<commit_message>
Table of Content links fixed
</commit_message>
<xml_diff>
--- a/Team2_SRA_33104_Spring2020.docx
+++ b/Team2_SRA_33104_Spring2020.docx
@@ -1637,7 +1637,7 @@
       <w:pPr>
         <w:pStyle w:val="TOC1"/>
         <w:rPr>
-          <w:rFonts w:ascii="Calibri" w:hAnsi="Calibri"/>
+          <w:rFonts w:ascii="Calibri" w:eastAsia="Yu Mincho" w:hAnsi="Calibri" w:cs="Arial"/>
           <w:b w:val="0"/>
           <w:caps w:val="0"/>
           <w:noProof/>
@@ -1672,7 +1672,7 @@
         </w:rPr>
         <w:fldChar w:fldCharType="separate"/>
       </w:r>
-      <w:hyperlink w:anchor="_Toc462791957" w:history="1">
+      <w:hyperlink w:anchor="_Toc36300142" w:history="1">
         <w:r>
           <w:rPr>
             <w:rStyle w:val="Hyperlink"/>
@@ -1699,7 +1699,7 @@
             <w:noProof/>
             <w:webHidden/>
           </w:rPr>
-          <w:instrText xml:space="preserve"> PAGEREF _Toc462791957 \h </w:instrText>
+          <w:instrText xml:space="preserve"> PAGEREF _Toc36300142 \h </w:instrText>
         </w:r>
         <w:r>
           <w:rPr>
@@ -1734,7 +1734,7 @@
       <w:pPr>
         <w:pStyle w:val="TOC1"/>
         <w:rPr>
-          <w:rFonts w:ascii="Calibri" w:hAnsi="Calibri"/>
+          <w:rFonts w:ascii="Calibri" w:eastAsia="Yu Mincho" w:hAnsi="Calibri" w:cs="Arial"/>
           <w:b w:val="0"/>
           <w:caps w:val="0"/>
           <w:noProof/>
@@ -1742,7 +1742,7 @@
           <w:szCs w:val="22"/>
         </w:rPr>
       </w:pPr>
-      <w:hyperlink w:anchor="_Toc462791958" w:history="1">
+      <w:hyperlink w:anchor="_Toc36300143" w:history="1">
         <w:r>
           <w:rPr>
             <w:rStyle w:val="Hyperlink"/>
@@ -1769,7 +1769,7 @@
             <w:noProof/>
             <w:webHidden/>
           </w:rPr>
-          <w:instrText xml:space="preserve"> PAGEREF _Toc462791958 \h </w:instrText>
+          <w:instrText xml:space="preserve"> PAGEREF _Toc36300143 \h </w:instrText>
         </w:r>
         <w:r>
           <w:rPr>
@@ -1804,13 +1804,13 @@
       <w:pPr>
         <w:pStyle w:val="TOC2"/>
         <w:rPr>
-          <w:rFonts w:ascii="Calibri" w:hAnsi="Calibri"/>
+          <w:rFonts w:ascii="Calibri" w:eastAsia="Yu Mincho" w:hAnsi="Calibri" w:cs="Arial"/>
           <w:noProof/>
           <w:sz w:val="22"/>
           <w:szCs w:val="22"/>
         </w:rPr>
       </w:pPr>
-      <w:hyperlink w:anchor="_Toc462791959" w:history="1">
+      <w:hyperlink w:anchor="_Toc36300144" w:history="1">
         <w:r>
           <w:rPr>
             <w:rStyle w:val="Hyperlink"/>
@@ -1837,7 +1837,7 @@
             <w:noProof/>
             <w:webHidden/>
           </w:rPr>
-          <w:instrText xml:space="preserve"> PAGEREF _Toc462791959 \h </w:instrText>
+          <w:instrText xml:space="preserve"> PAGEREF _Toc36300144 \h </w:instrText>
         </w:r>
         <w:r>
           <w:rPr>
@@ -1872,13 +1872,13 @@
       <w:pPr>
         <w:pStyle w:val="TOC2"/>
         <w:rPr>
-          <w:rFonts w:ascii="Calibri" w:hAnsi="Calibri"/>
+          <w:rFonts w:ascii="Calibri" w:eastAsia="Yu Mincho" w:hAnsi="Calibri" w:cs="Arial"/>
           <w:noProof/>
           <w:sz w:val="22"/>
           <w:szCs w:val="22"/>
         </w:rPr>
       </w:pPr>
-      <w:hyperlink w:anchor="_Toc462791960" w:history="1">
+      <w:hyperlink w:anchor="_Toc36300145" w:history="1">
         <w:r>
           <w:rPr>
             <w:rStyle w:val="Hyperlink"/>
@@ -1905,7 +1905,7 @@
             <w:noProof/>
             <w:webHidden/>
           </w:rPr>
-          <w:instrText xml:space="preserve"> PAGEREF _Toc462791960 \h </w:instrText>
+          <w:instrText xml:space="preserve"> PAGEREF _Toc36300145 \h </w:instrText>
         </w:r>
         <w:r>
           <w:rPr>
@@ -1940,7 +1940,7 @@
       <w:pPr>
         <w:pStyle w:val="TOC1"/>
         <w:rPr>
-          <w:rFonts w:ascii="Calibri" w:hAnsi="Calibri"/>
+          <w:rFonts w:ascii="Calibri" w:eastAsia="Yu Mincho" w:hAnsi="Calibri" w:cs="Arial"/>
           <w:b w:val="0"/>
           <w:caps w:val="0"/>
           <w:noProof/>
@@ -1948,7 +1948,7 @@
           <w:szCs w:val="22"/>
         </w:rPr>
       </w:pPr>
-      <w:hyperlink w:anchor="_Toc462791961" w:history="1">
+      <w:hyperlink w:anchor="_Toc36300146" w:history="1">
         <w:r>
           <w:rPr>
             <w:rStyle w:val="Hyperlink"/>
@@ -1975,7 +1975,7 @@
             <w:noProof/>
             <w:webHidden/>
           </w:rPr>
-          <w:instrText xml:space="preserve"> PAGEREF _Toc462791961 \h </w:instrText>
+          <w:instrText xml:space="preserve"> PAGEREF _Toc36300146 \h </w:instrText>
         </w:r>
         <w:r>
           <w:rPr>
@@ -2010,7 +2010,7 @@
       <w:pPr>
         <w:pStyle w:val="TOC1"/>
         <w:rPr>
-          <w:rFonts w:ascii="Calibri" w:hAnsi="Calibri"/>
+          <w:rFonts w:ascii="Calibri" w:eastAsia="Yu Mincho" w:hAnsi="Calibri" w:cs="Arial"/>
           <w:b w:val="0"/>
           <w:caps w:val="0"/>
           <w:noProof/>
@@ -2018,7 +2018,7 @@
           <w:szCs w:val="22"/>
         </w:rPr>
       </w:pPr>
-      <w:hyperlink w:anchor="_Toc462791962" w:history="1">
+      <w:hyperlink w:anchor="_Toc36300147" w:history="1">
         <w:r>
           <w:rPr>
             <w:rStyle w:val="Hyperlink"/>
@@ -2045,23 +2045,27 @@
             <w:noProof/>
             <w:webHidden/>
           </w:rPr>
-          <w:instrText xml:space="preserve"> PAGEREF _Toc462791962 \h </w:instrText>
+          <w:instrText xml:space="preserve"> PAGEREF _Toc36300147 \h </w:instrText>
         </w:r>
         <w:r>
           <w:rPr>
             <w:noProof/>
             <w:webHidden/>
           </w:rPr>
+        </w:r>
+        <w:r>
+          <w:rPr>
+            <w:noProof/>
+            <w:webHidden/>
+          </w:rPr>
           <w:fldChar w:fldCharType="separate"/>
         </w:r>
         <w:r>
           <w:rPr>
-            <w:b w:val="0"/>
-            <w:bCs/>
             <w:noProof/>
             <w:webHidden/>
           </w:rPr>
-          <w:t>Error! Bookmark not defined.</w:t>
+          <w:t>7</w:t>
         </w:r>
         <w:r>
           <w:rPr>
@@ -2076,19 +2080,19 @@
       <w:pPr>
         <w:pStyle w:val="TOC2"/>
         <w:rPr>
-          <w:rFonts w:ascii="Calibri" w:hAnsi="Calibri"/>
+          <w:rFonts w:ascii="Calibri" w:eastAsia="Yu Mincho" w:hAnsi="Calibri" w:cs="Arial"/>
           <w:noProof/>
           <w:sz w:val="22"/>
           <w:szCs w:val="22"/>
         </w:rPr>
       </w:pPr>
-      <w:hyperlink w:anchor="_Toc462791963" w:history="1">
+      <w:hyperlink w:anchor="_Toc36300148" w:history="1">
         <w:r>
           <w:rPr>
             <w:rStyle w:val="Hyperlink"/>
             <w:noProof/>
           </w:rPr>
-          <w:t>4.1 “Home Screen” Requirements</w:t>
+          <w:t>4.1 “Login” Requirements</w:t>
         </w:r>
         <w:r>
           <w:rPr>
@@ -2109,23 +2113,27 @@
             <w:noProof/>
             <w:webHidden/>
           </w:rPr>
-          <w:instrText xml:space="preserve"> PAGEREF _Toc462791963 \h </w:instrText>
+          <w:instrText xml:space="preserve"> PAGEREF _Toc36300148 \h </w:instrText>
         </w:r>
         <w:r>
           <w:rPr>
             <w:noProof/>
             <w:webHidden/>
           </w:rPr>
+        </w:r>
+        <w:r>
+          <w:rPr>
+            <w:noProof/>
+            <w:webHidden/>
+          </w:rPr>
           <w:fldChar w:fldCharType="separate"/>
         </w:r>
         <w:r>
           <w:rPr>
-            <w:b/>
-            <w:bCs/>
             <w:noProof/>
             <w:webHidden/>
           </w:rPr>
-          <w:t>Error! Bookmark not defined.</w:t>
+          <w:t>7</w:t>
         </w:r>
         <w:r>
           <w:rPr>
@@ -2140,19 +2148,19 @@
       <w:pPr>
         <w:pStyle w:val="TOC2"/>
         <w:rPr>
-          <w:rFonts w:ascii="Calibri" w:hAnsi="Calibri"/>
+          <w:rFonts w:ascii="Calibri" w:eastAsia="Yu Mincho" w:hAnsi="Calibri" w:cs="Arial"/>
           <w:noProof/>
           <w:sz w:val="22"/>
           <w:szCs w:val="22"/>
         </w:rPr>
       </w:pPr>
-      <w:hyperlink w:anchor="_Toc462791964" w:history="1">
+      <w:hyperlink w:anchor="_Toc36300149" w:history="1">
         <w:r>
           <w:rPr>
             <w:rStyle w:val="Hyperlink"/>
             <w:noProof/>
           </w:rPr>
-          <w:t>4.2 “Login” Requirements</w:t>
+          <w:t>4.2 “Home Screen” Requirements</w:t>
         </w:r>
         <w:r>
           <w:rPr>
@@ -2173,29 +2181,40 @@
             <w:noProof/>
             <w:webHidden/>
           </w:rPr>
-          <w:instrText xml:space="preserve"> PAGEREF _Toc462791964 \h </w:instrText>
+          <w:instrText xml:space="preserve"> PAGEREF _Toc36300149 \h </w:instrText>
         </w:r>
         <w:r>
           <w:rPr>
             <w:noProof/>
             <w:webHidden/>
           </w:rPr>
+        </w:r>
+        <w:r>
+          <w:rPr>
+            <w:noProof/>
+            <w:webHidden/>
+          </w:rPr>
           <w:fldChar w:fldCharType="separate"/>
         </w:r>
         <w:r>
           <w:rPr>
-            <w:b/>
-            <w:bCs/>
             <w:noProof/>
             <w:webHidden/>
           </w:rPr>
-          <w:t>Error! Bookmark not defined.</w:t>
+          <w:t>1</w:t>
         </w:r>
         <w:r>
           <w:rPr>
             <w:noProof/>
             <w:webHidden/>
           </w:rPr>
+          <w:t>1</w:t>
+        </w:r>
+        <w:r>
+          <w:rPr>
+            <w:noProof/>
+            <w:webHidden/>
+          </w:rPr>
           <w:fldChar w:fldCharType="end"/>
         </w:r>
       </w:hyperlink>
@@ -2204,19 +2223,19 @@
       <w:pPr>
         <w:pStyle w:val="TOC2"/>
         <w:rPr>
-          <w:rFonts w:ascii="Calibri" w:hAnsi="Calibri"/>
+          <w:rFonts w:ascii="Calibri" w:eastAsia="Yu Mincho" w:hAnsi="Calibri" w:cs="Arial"/>
           <w:noProof/>
           <w:sz w:val="22"/>
           <w:szCs w:val="22"/>
         </w:rPr>
       </w:pPr>
-      <w:hyperlink w:anchor="_Toc462791965" w:history="1">
+      <w:hyperlink w:anchor="_Toc36300150" w:history="1">
         <w:r>
           <w:rPr>
             <w:rStyle w:val="Hyperlink"/>
             <w:noProof/>
           </w:rPr>
-          <w:t>4.3 “Search” Requirements</w:t>
+          <w:t>4.3 “Settings” Requirements</w:t>
         </w:r>
         <w:r>
           <w:rPr>
@@ -2237,23 +2256,27 @@
             <w:noProof/>
             <w:webHidden/>
           </w:rPr>
-          <w:instrText xml:space="preserve"> PAGEREF _Toc462791965 \h </w:instrText>
+          <w:instrText xml:space="preserve"> PAGEREF _Toc36300150 \h </w:instrText>
         </w:r>
         <w:r>
           <w:rPr>
             <w:noProof/>
             <w:webHidden/>
           </w:rPr>
+        </w:r>
+        <w:r>
+          <w:rPr>
+            <w:noProof/>
+            <w:webHidden/>
+          </w:rPr>
           <w:fldChar w:fldCharType="separate"/>
         </w:r>
         <w:r>
           <w:rPr>
-            <w:b/>
-            <w:bCs/>
             <w:noProof/>
             <w:webHidden/>
           </w:rPr>
-          <w:t>Error! Bookmark not defined.</w:t>
+          <w:t>13</w:t>
         </w:r>
         <w:r>
           <w:rPr>
@@ -2268,19 +2291,19 @@
       <w:pPr>
         <w:pStyle w:val="TOC2"/>
         <w:rPr>
-          <w:rFonts w:ascii="Calibri" w:hAnsi="Calibri"/>
+          <w:rFonts w:ascii="Calibri" w:eastAsia="Yu Mincho" w:hAnsi="Calibri" w:cs="Arial"/>
           <w:noProof/>
           <w:sz w:val="22"/>
           <w:szCs w:val="22"/>
         </w:rPr>
       </w:pPr>
-      <w:hyperlink w:anchor="_Toc462791966" w:history="1">
+      <w:hyperlink w:anchor="_Toc36300151" w:history="1">
         <w:r>
           <w:rPr>
             <w:rStyle w:val="Hyperlink"/>
             <w:noProof/>
           </w:rPr>
-          <w:t>4.4 “Member Registration” Requirements</w:t>
+          <w:t>4.4 “Profile” Requirements</w:t>
         </w:r>
         <w:r>
           <w:rPr>
@@ -2301,23 +2324,27 @@
             <w:noProof/>
             <w:webHidden/>
           </w:rPr>
-          <w:instrText xml:space="preserve"> PAGEREF _Toc462791966 \h </w:instrText>
+          <w:instrText xml:space="preserve"> PAGEREF _Toc36300151 \h </w:instrText>
         </w:r>
         <w:r>
           <w:rPr>
             <w:noProof/>
             <w:webHidden/>
           </w:rPr>
+        </w:r>
+        <w:r>
+          <w:rPr>
+            <w:noProof/>
+            <w:webHidden/>
+          </w:rPr>
           <w:fldChar w:fldCharType="separate"/>
         </w:r>
         <w:r>
           <w:rPr>
-            <w:b/>
-            <w:bCs/>
             <w:noProof/>
             <w:webHidden/>
           </w:rPr>
-          <w:t>Error! Bookmark not defined.</w:t>
+          <w:t>17</w:t>
         </w:r>
         <w:r>
           <w:rPr>
@@ -2332,19 +2359,19 @@
       <w:pPr>
         <w:pStyle w:val="TOC2"/>
         <w:rPr>
-          <w:rFonts w:ascii="Calibri" w:hAnsi="Calibri"/>
+          <w:rFonts w:ascii="Calibri" w:eastAsia="Yu Mincho" w:hAnsi="Calibri" w:cs="Arial"/>
           <w:noProof/>
           <w:sz w:val="22"/>
           <w:szCs w:val="22"/>
         </w:rPr>
       </w:pPr>
-      <w:hyperlink w:anchor="_Toc462791967" w:history="1">
+      <w:hyperlink w:anchor="_Toc36300152" w:history="1">
         <w:r>
           <w:rPr>
             <w:rStyle w:val="Hyperlink"/>
             <w:noProof/>
           </w:rPr>
-          <w:t>4.5 “Buy/Sell/Lend/Exchange” Requirements</w:t>
+          <w:t>4.5 “Take Photo” Requirements</w:t>
         </w:r>
         <w:r>
           <w:rPr>
@@ -2365,29 +2392,40 @@
             <w:noProof/>
             <w:webHidden/>
           </w:rPr>
-          <w:instrText xml:space="preserve"> PAGEREF _Toc462791967 \h </w:instrText>
+          <w:instrText xml:space="preserve"> PAGEREF _Toc36300152 \h </w:instrText>
         </w:r>
         <w:r>
           <w:rPr>
             <w:noProof/>
             <w:webHidden/>
           </w:rPr>
+        </w:r>
+        <w:r>
+          <w:rPr>
+            <w:noProof/>
+            <w:webHidden/>
+          </w:rPr>
           <w:fldChar w:fldCharType="separate"/>
         </w:r>
         <w:r>
           <w:rPr>
-            <w:b/>
-            <w:bCs/>
             <w:noProof/>
             <w:webHidden/>
           </w:rPr>
-          <w:t>Error! Bookmark not defined.</w:t>
+          <w:t>2</w:t>
         </w:r>
         <w:r>
           <w:rPr>
             <w:noProof/>
             <w:webHidden/>
           </w:rPr>
+          <w:t>1</w:t>
+        </w:r>
+        <w:r>
+          <w:rPr>
+            <w:noProof/>
+            <w:webHidden/>
+          </w:rPr>
           <w:fldChar w:fldCharType="end"/>
         </w:r>
       </w:hyperlink>
@@ -2396,19 +2434,19 @@
       <w:pPr>
         <w:pStyle w:val="TOC2"/>
         <w:rPr>
-          <w:rFonts w:ascii="Calibri" w:hAnsi="Calibri"/>
+          <w:rFonts w:ascii="Calibri" w:eastAsia="Yu Mincho" w:hAnsi="Calibri" w:cs="Arial"/>
           <w:noProof/>
           <w:sz w:val="22"/>
           <w:szCs w:val="22"/>
         </w:rPr>
       </w:pPr>
-      <w:hyperlink w:anchor="_Toc462791968" w:history="1">
+      <w:hyperlink w:anchor="_Toc36300153" w:history="1">
         <w:r>
           <w:rPr>
             <w:rStyle w:val="Hyperlink"/>
             <w:noProof/>
           </w:rPr>
-          <w:t>4.6 “Form Club” Requirements</w:t>
+          <w:t>4.6 “Upload Photo” Requirements</w:t>
         </w:r>
         <w:r>
           <w:rPr>
@@ -2429,23 +2467,27 @@
             <w:noProof/>
             <w:webHidden/>
           </w:rPr>
-          <w:instrText xml:space="preserve"> PAGEREF _Toc462791968 \h </w:instrText>
+          <w:instrText xml:space="preserve"> PAGEREF _Toc36300153 \h </w:instrText>
         </w:r>
         <w:r>
           <w:rPr>
             <w:noProof/>
             <w:webHidden/>
           </w:rPr>
+        </w:r>
+        <w:r>
+          <w:rPr>
+            <w:noProof/>
+            <w:webHidden/>
+          </w:rPr>
           <w:fldChar w:fldCharType="separate"/>
         </w:r>
         <w:r>
           <w:rPr>
-            <w:b/>
-            <w:bCs/>
             <w:noProof/>
             <w:webHidden/>
           </w:rPr>
-          <w:t>Error! Bookmark not defined.</w:t>
+          <w:t>22</w:t>
         </w:r>
         <w:r>
           <w:rPr>
@@ -2460,19 +2502,19 @@
       <w:pPr>
         <w:pStyle w:val="TOC2"/>
         <w:rPr>
-          <w:rFonts w:ascii="Calibri" w:hAnsi="Calibri"/>
+          <w:rFonts w:ascii="Calibri" w:eastAsia="Yu Mincho" w:hAnsi="Calibri" w:cs="Arial"/>
           <w:noProof/>
           <w:sz w:val="22"/>
           <w:szCs w:val="22"/>
         </w:rPr>
       </w:pPr>
-      <w:hyperlink w:anchor="_Toc462791969" w:history="1">
+      <w:hyperlink w:anchor="_Toc36300154" w:history="1">
         <w:r>
           <w:rPr>
             <w:rStyle w:val="Hyperlink"/>
             <w:noProof/>
           </w:rPr>
-          <w:t>4.7 “Advertisement” Requirements</w:t>
+          <w:t>4.7 “Classification” Requirements</w:t>
         </w:r>
         <w:r>
           <w:rPr>
@@ -2493,23 +2535,27 @@
             <w:noProof/>
             <w:webHidden/>
           </w:rPr>
-          <w:instrText xml:space="preserve"> PAGEREF _Toc462791969 \h </w:instrText>
+          <w:instrText xml:space="preserve"> PAGEREF _Toc36300154 \h </w:instrText>
         </w:r>
         <w:r>
           <w:rPr>
             <w:noProof/>
             <w:webHidden/>
           </w:rPr>
+        </w:r>
+        <w:r>
+          <w:rPr>
+            <w:noProof/>
+            <w:webHidden/>
+          </w:rPr>
           <w:fldChar w:fldCharType="separate"/>
         </w:r>
         <w:r>
           <w:rPr>
-            <w:b/>
-            <w:bCs/>
             <w:noProof/>
             <w:webHidden/>
           </w:rPr>
-          <w:t>Error! Bookmark not defined.</w:t>
+          <w:t>23</w:t>
         </w:r>
         <w:r>
           <w:rPr>
@@ -2524,7 +2570,7 @@
       <w:pPr>
         <w:pStyle w:val="TOC1"/>
         <w:rPr>
-          <w:rFonts w:ascii="Calibri" w:hAnsi="Calibri"/>
+          <w:rFonts w:ascii="Calibri" w:eastAsia="Yu Mincho" w:hAnsi="Calibri" w:cs="Arial"/>
           <w:b w:val="0"/>
           <w:caps w:val="0"/>
           <w:noProof/>
@@ -2532,7 +2578,7 @@
           <w:szCs w:val="22"/>
         </w:rPr>
       </w:pPr>
-      <w:hyperlink w:anchor="_Toc462791970" w:history="1">
+      <w:hyperlink w:anchor="_Toc36300155" w:history="1">
         <w:r>
           <w:rPr>
             <w:rStyle w:val="Hyperlink"/>
@@ -2559,7 +2605,7 @@
             <w:noProof/>
             <w:webHidden/>
           </w:rPr>
-          <w:instrText xml:space="preserve"> PAGEREF _Toc462791970 \h </w:instrText>
+          <w:instrText xml:space="preserve"> PAGEREF _Toc36300155 \h </w:instrText>
         </w:r>
         <w:r>
           <w:rPr>
@@ -2579,7 +2625,7 @@
             <w:noProof/>
             <w:webHidden/>
           </w:rPr>
-          <w:t>7</w:t>
+          <w:t>24</w:t>
         </w:r>
         <w:r>
           <w:rPr>
@@ -2594,13 +2640,13 @@
       <w:pPr>
         <w:pStyle w:val="TOC2"/>
         <w:rPr>
-          <w:rFonts w:ascii="Calibri" w:hAnsi="Calibri"/>
+          <w:rFonts w:ascii="Calibri" w:eastAsia="Yu Mincho" w:hAnsi="Calibri" w:cs="Arial"/>
           <w:noProof/>
           <w:sz w:val="22"/>
           <w:szCs w:val="22"/>
         </w:rPr>
       </w:pPr>
-      <w:hyperlink w:anchor="_Toc462791971" w:history="1">
+      <w:hyperlink w:anchor="_Toc36300156" w:history="1">
         <w:r>
           <w:rPr>
             <w:rStyle w:val="Hyperlink"/>
@@ -2627,7 +2673,7 @@
             <w:noProof/>
             <w:webHidden/>
           </w:rPr>
-          <w:instrText xml:space="preserve"> PAGEREF _Toc462791971 \h </w:instrText>
+          <w:instrText xml:space="preserve"> PAGEREF _Toc36300156 \h </w:instrText>
         </w:r>
         <w:r>
           <w:rPr>
@@ -2662,13 +2708,13 @@
       <w:pPr>
         <w:pStyle w:val="TOC2"/>
         <w:rPr>
-          <w:rFonts w:ascii="Calibri" w:hAnsi="Calibri"/>
+          <w:rFonts w:ascii="Calibri" w:eastAsia="Yu Mincho" w:hAnsi="Calibri" w:cs="Arial"/>
           <w:noProof/>
           <w:sz w:val="22"/>
           <w:szCs w:val="22"/>
         </w:rPr>
       </w:pPr>
-      <w:hyperlink w:anchor="_Toc462791972" w:history="1">
+      <w:hyperlink w:anchor="_Toc36300157" w:history="1">
         <w:r>
           <w:rPr>
             <w:rStyle w:val="Hyperlink"/>
@@ -2695,7 +2741,7 @@
             <w:noProof/>
             <w:webHidden/>
           </w:rPr>
-          <w:instrText xml:space="preserve"> PAGEREF _Toc462791972 \h </w:instrText>
+          <w:instrText xml:space="preserve"> PAGEREF _Toc36300157 \h </w:instrText>
         </w:r>
         <w:r>
           <w:rPr>
@@ -2730,13 +2776,13 @@
       <w:pPr>
         <w:pStyle w:val="TOC2"/>
         <w:rPr>
-          <w:rFonts w:ascii="Calibri" w:hAnsi="Calibri"/>
+          <w:rFonts w:ascii="Calibri" w:eastAsia="Yu Mincho" w:hAnsi="Calibri" w:cs="Arial"/>
           <w:noProof/>
           <w:sz w:val="22"/>
           <w:szCs w:val="22"/>
         </w:rPr>
       </w:pPr>
-      <w:hyperlink w:anchor="_Toc462791973" w:history="1">
+      <w:hyperlink w:anchor="_Toc36300158" w:history="1">
         <w:r>
           <w:rPr>
             <w:rStyle w:val="Hyperlink"/>
@@ -2763,7 +2809,7 @@
             <w:noProof/>
             <w:webHidden/>
           </w:rPr>
-          <w:instrText xml:space="preserve"> PAGEREF _Toc462791973 \h </w:instrText>
+          <w:instrText xml:space="preserve"> PAGEREF _Toc36300158 \h </w:instrText>
         </w:r>
         <w:r>
           <w:rPr>
@@ -2798,13 +2844,13 @@
       <w:pPr>
         <w:pStyle w:val="TOC2"/>
         <w:rPr>
-          <w:rFonts w:ascii="Calibri" w:hAnsi="Calibri"/>
+          <w:rFonts w:ascii="Calibri" w:eastAsia="Yu Mincho" w:hAnsi="Calibri" w:cs="Arial"/>
           <w:noProof/>
           <w:sz w:val="22"/>
           <w:szCs w:val="22"/>
         </w:rPr>
       </w:pPr>
-      <w:hyperlink w:anchor="_Toc462791974" w:history="1">
+      <w:hyperlink w:anchor="_Toc36300159" w:history="1">
         <w:r>
           <w:rPr>
             <w:rStyle w:val="Hyperlink"/>
@@ -2831,7 +2877,7 @@
             <w:noProof/>
             <w:webHidden/>
           </w:rPr>
-          <w:instrText xml:space="preserve"> PAGEREF _Toc462791974 \h </w:instrText>
+          <w:instrText xml:space="preserve"> PAGEREF _Toc36300159 \h </w:instrText>
         </w:r>
         <w:r>
           <w:rPr>
@@ -2866,13 +2912,13 @@
       <w:pPr>
         <w:pStyle w:val="TOC2"/>
         <w:rPr>
-          <w:rFonts w:ascii="Calibri" w:hAnsi="Calibri"/>
+          <w:rFonts w:ascii="Calibri" w:eastAsia="Yu Mincho" w:hAnsi="Calibri" w:cs="Arial"/>
           <w:noProof/>
           <w:sz w:val="22"/>
           <w:szCs w:val="22"/>
         </w:rPr>
       </w:pPr>
-      <w:hyperlink w:anchor="_Toc462791975" w:history="1">
+      <w:hyperlink w:anchor="_Toc36300160" w:history="1">
         <w:r>
           <w:rPr>
             <w:rStyle w:val="Hyperlink"/>
@@ -2899,7 +2945,7 @@
             <w:noProof/>
             <w:webHidden/>
           </w:rPr>
-          <w:instrText xml:space="preserve"> PAGEREF _Toc462791975 \h </w:instrText>
+          <w:instrText xml:space="preserve"> PAGEREF _Toc36300160 \h </w:instrText>
         </w:r>
         <w:r>
           <w:rPr>
@@ -2934,7 +2980,7 @@
       <w:pPr>
         <w:pStyle w:val="TOC1"/>
         <w:rPr>
-          <w:rFonts w:ascii="Calibri" w:hAnsi="Calibri"/>
+          <w:rFonts w:ascii="Calibri" w:eastAsia="Yu Mincho" w:hAnsi="Calibri" w:cs="Arial"/>
           <w:b w:val="0"/>
           <w:caps w:val="0"/>
           <w:noProof/>
@@ -2942,7 +2988,7 @@
           <w:szCs w:val="22"/>
         </w:rPr>
       </w:pPr>
-      <w:hyperlink w:anchor="_Toc462791976" w:history="1">
+      <w:hyperlink w:anchor="_Toc36300161" w:history="1">
         <w:r>
           <w:rPr>
             <w:rStyle w:val="Hyperlink"/>
@@ -2969,7 +3015,7 @@
             <w:noProof/>
             <w:webHidden/>
           </w:rPr>
-          <w:instrText xml:space="preserve"> PAGEREF _Toc462791976 \h </w:instrText>
+          <w:instrText xml:space="preserve"> PAGEREF _Toc36300161 \h </w:instrText>
         </w:r>
         <w:r>
           <w:rPr>
@@ -3004,13 +3050,13 @@
       <w:pPr>
         <w:pStyle w:val="TOC2"/>
         <w:rPr>
-          <w:rFonts w:ascii="Calibri" w:hAnsi="Calibri"/>
+          <w:rFonts w:ascii="Calibri" w:eastAsia="Yu Mincho" w:hAnsi="Calibri" w:cs="Arial"/>
           <w:noProof/>
           <w:sz w:val="22"/>
           <w:szCs w:val="22"/>
         </w:rPr>
       </w:pPr>
-      <w:hyperlink w:anchor="_Toc462791977" w:history="1">
+      <w:hyperlink w:anchor="_Toc36300162" w:history="1">
         <w:r>
           <w:rPr>
             <w:rStyle w:val="Hyperlink"/>
@@ -3037,7 +3083,7 @@
             <w:noProof/>
             <w:webHidden/>
           </w:rPr>
-          <w:instrText xml:space="preserve"> PAGEREF _Toc462791977 \h </w:instrText>
+          <w:instrText xml:space="preserve"> PAGEREF _Toc36300162 \h </w:instrText>
         </w:r>
         <w:r>
           <w:rPr>
@@ -3072,13 +3118,13 @@
       <w:pPr>
         <w:pStyle w:val="TOC2"/>
         <w:rPr>
-          <w:rFonts w:ascii="Calibri" w:hAnsi="Calibri"/>
+          <w:rFonts w:ascii="Calibri" w:eastAsia="Yu Mincho" w:hAnsi="Calibri" w:cs="Arial"/>
           <w:noProof/>
           <w:sz w:val="22"/>
           <w:szCs w:val="22"/>
         </w:rPr>
       </w:pPr>
-      <w:hyperlink w:anchor="_Toc462791978" w:history="1">
+      <w:hyperlink w:anchor="_Toc36300163" w:history="1">
         <w:r>
           <w:rPr>
             <w:rStyle w:val="Hyperlink"/>
@@ -3105,7 +3151,7 @@
             <w:noProof/>
             <w:webHidden/>
           </w:rPr>
-          <w:instrText xml:space="preserve"> PAGEREF _Toc462791978 \h </w:instrText>
+          <w:instrText xml:space="preserve"> PAGEREF _Toc36300163 \h </w:instrText>
         </w:r>
         <w:r>
           <w:rPr>
@@ -3140,13 +3186,13 @@
       <w:pPr>
         <w:pStyle w:val="TOC2"/>
         <w:rPr>
-          <w:rFonts w:ascii="Calibri" w:hAnsi="Calibri"/>
+          <w:rFonts w:ascii="Calibri" w:eastAsia="Yu Mincho" w:hAnsi="Calibri" w:cs="Arial"/>
           <w:noProof/>
           <w:sz w:val="22"/>
           <w:szCs w:val="22"/>
         </w:rPr>
       </w:pPr>
-      <w:hyperlink w:anchor="_Toc462791979" w:history="1">
+      <w:hyperlink w:anchor="_Toc36300164" w:history="1">
         <w:r>
           <w:rPr>
             <w:rStyle w:val="Hyperlink"/>
@@ -3173,7 +3219,7 @@
             <w:noProof/>
             <w:webHidden/>
           </w:rPr>
-          <w:instrText xml:space="preserve"> PAGEREF _Toc462791979 \h </w:instrText>
+          <w:instrText xml:space="preserve"> PAGEREF _Toc36300164 \h </w:instrText>
         </w:r>
         <w:r>
           <w:rPr>
@@ -3208,7 +3254,7 @@
       <w:pPr>
         <w:pStyle w:val="TOC1"/>
         <w:rPr>
-          <w:rFonts w:ascii="Calibri" w:hAnsi="Calibri"/>
+          <w:rFonts w:ascii="Calibri" w:eastAsia="Yu Mincho" w:hAnsi="Calibri" w:cs="Arial"/>
           <w:b w:val="0"/>
           <w:caps w:val="0"/>
           <w:noProof/>
@@ -3216,7 +3262,7 @@
           <w:szCs w:val="22"/>
         </w:rPr>
       </w:pPr>
-      <w:hyperlink w:anchor="_Toc462791980" w:history="1">
+      <w:hyperlink w:anchor="_Toc36300165" w:history="1">
         <w:r>
           <w:rPr>
             <w:rStyle w:val="Hyperlink"/>
@@ -3243,7 +3289,7 @@
             <w:noProof/>
             <w:webHidden/>
           </w:rPr>
-          <w:instrText xml:space="preserve"> PAGEREF _Toc462791980 \h </w:instrText>
+          <w:instrText xml:space="preserve"> PAGEREF _Toc36300165 \h </w:instrText>
         </w:r>
         <w:r>
           <w:rPr>
@@ -3278,7 +3324,7 @@
       <w:pPr>
         <w:pStyle w:val="TOC1"/>
         <w:rPr>
-          <w:rFonts w:ascii="Calibri" w:hAnsi="Calibri"/>
+          <w:rFonts w:ascii="Calibri" w:eastAsia="Yu Mincho" w:hAnsi="Calibri" w:cs="Arial"/>
           <w:b w:val="0"/>
           <w:caps w:val="0"/>
           <w:noProof/>
@@ -3286,7 +3332,7 @@
           <w:szCs w:val="22"/>
         </w:rPr>
       </w:pPr>
-      <w:hyperlink w:anchor="_Toc462791981" w:history="1">
+      <w:hyperlink w:anchor="_Toc36300166" w:history="1">
         <w:r>
           <w:rPr>
             <w:rStyle w:val="Hyperlink"/>
@@ -3313,7 +3359,7 @@
             <w:noProof/>
             <w:webHidden/>
           </w:rPr>
-          <w:instrText xml:space="preserve"> PAGEREF _Toc462791981 \h </w:instrText>
+          <w:instrText xml:space="preserve"> PAGEREF _Toc36300166 \h </w:instrText>
         </w:r>
         <w:r>
           <w:rPr>
@@ -3348,7 +3394,7 @@
       <w:pPr>
         <w:pStyle w:val="TOC1"/>
         <w:rPr>
-          <w:rFonts w:ascii="Calibri" w:hAnsi="Calibri"/>
+          <w:rFonts w:ascii="Calibri" w:eastAsia="Yu Mincho" w:hAnsi="Calibri" w:cs="Arial"/>
           <w:b w:val="0"/>
           <w:caps w:val="0"/>
           <w:noProof/>
@@ -3356,7 +3402,7 @@
           <w:szCs w:val="22"/>
         </w:rPr>
       </w:pPr>
-      <w:hyperlink w:anchor="_Toc462791982" w:history="1">
+      <w:hyperlink w:anchor="_Toc36300167" w:history="1">
         <w:r>
           <w:rPr>
             <w:rStyle w:val="Hyperlink"/>
@@ -3383,7 +3429,7 @@
             <w:noProof/>
             <w:webHidden/>
           </w:rPr>
-          <w:instrText xml:space="preserve"> PAGEREF _Toc462791982 \h </w:instrText>
+          <w:instrText xml:space="preserve"> PAGEREF _Toc36300167 \h </w:instrText>
         </w:r>
         <w:r>
           <w:rPr>
@@ -3443,7 +3489,7 @@
       <w:pPr>
         <w:pStyle w:val="Heading1"/>
       </w:pPr>
-      <w:bookmarkStart w:id="5" w:name="_Toc462791957"/>
+      <w:bookmarkStart w:id="5" w:name="_Toc36300142"/>
       <w:r>
         <w:lastRenderedPageBreak/>
         <w:t>1.  Introduction and Project Overview</w:t>
@@ -3483,7 +3529,7 @@
       <w:pPr>
         <w:pStyle w:val="Heading1"/>
       </w:pPr>
-      <w:bookmarkStart w:id="6" w:name="_Toc462791958"/>
+      <w:bookmarkStart w:id="6" w:name="_Toc36300143"/>
       <w:r>
         <w:lastRenderedPageBreak/>
         <w:t>2.  Objectives</w:t>
@@ -3499,7 +3545,7 @@
       <w:pPr>
         <w:pStyle w:val="Heading2"/>
       </w:pPr>
-      <w:bookmarkStart w:id="7" w:name="_Toc462791959"/>
+      <w:bookmarkStart w:id="7" w:name="_Toc36300144"/>
       <w:r>
         <w:t>2.1 BUSINESS Objectives</w:t>
       </w:r>
@@ -3864,7 +3910,7 @@
       <w:pPr>
         <w:pStyle w:val="Heading2"/>
       </w:pPr>
-      <w:bookmarkStart w:id="8" w:name="_Toc462791960"/>
+      <w:bookmarkStart w:id="8" w:name="_Toc36300145"/>
       <w:r>
         <w:t>2.2 SYSTEM Objectives</w:t>
       </w:r>
@@ -4094,7 +4140,7 @@
           <w:numId w:val="0"/>
         </w:numPr>
       </w:pPr>
-      <w:bookmarkStart w:id="9" w:name="_Toc462791961"/>
+      <w:bookmarkStart w:id="9" w:name="_Toc36300146"/>
       <w:r>
         <w:lastRenderedPageBreak/>
         <w:t xml:space="preserve">3. Project </w:t>
@@ -4170,13 +4216,14 @@
       </w:pPr>
       <w:bookmarkStart w:id="10" w:name="_heading=h.2et92p0" w:colFirst="0" w:colLast="0"/>
       <w:bookmarkStart w:id="11" w:name="_heading=h.109p03pmx1vv" w:colFirst="0" w:colLast="0"/>
-      <w:bookmarkStart w:id="12" w:name="_Toc462791970"/>
+      <w:bookmarkStart w:id="12" w:name="_Toc36300147"/>
       <w:bookmarkEnd w:id="10"/>
       <w:bookmarkEnd w:id="11"/>
       <w:r>
         <w:lastRenderedPageBreak/>
         <w:t>4.  Systems Requirements</w:t>
       </w:r>
+      <w:bookmarkEnd w:id="12"/>
     </w:p>
     <w:p>
       <w:pPr>
@@ -4202,9 +4249,14 @@
         <w:pStyle w:val="Heading2"/>
       </w:pPr>
       <w:bookmarkStart w:id="14" w:name="_heading=h.1btvi7e1my9s" w:colFirst="0" w:colLast="0"/>
+      <w:bookmarkStart w:id="15" w:name="_Toc36300148"/>
       <w:bookmarkEnd w:id="14"/>
       <w:r>
-        <w:t xml:space="preserve">4.1 “Login” Requirements </w:t>
+        <w:t>4.1 “Login” Requirements</w:t>
+      </w:r>
+      <w:bookmarkEnd w:id="15"/>
+      <w:r>
+        <w:t xml:space="preserve"> </w:t>
       </w:r>
     </w:p>
     <w:p/>
@@ -5265,12 +5317,14 @@
       <w:pPr>
         <w:pStyle w:val="Heading2"/>
       </w:pPr>
-      <w:bookmarkStart w:id="15" w:name="_heading=h.c6spmkrpnx3l" w:colFirst="0" w:colLast="0"/>
-      <w:bookmarkEnd w:id="15"/>
+      <w:bookmarkStart w:id="16" w:name="_heading=h.c6spmkrpnx3l" w:colFirst="0" w:colLast="0"/>
+      <w:bookmarkStart w:id="17" w:name="_Toc36300149"/>
+      <w:bookmarkEnd w:id="16"/>
       <w:r>
         <w:lastRenderedPageBreak/>
         <w:t>4.2 “Home Screen” Requirements</w:t>
       </w:r>
+      <w:bookmarkEnd w:id="17"/>
     </w:p>
     <w:p/>
     <w:tbl>
@@ -6111,12 +6165,14 @@
       <w:pPr>
         <w:pStyle w:val="Heading2"/>
       </w:pPr>
-      <w:bookmarkStart w:id="16" w:name="_heading=h.26in1rg" w:colFirst="0" w:colLast="0"/>
-      <w:bookmarkEnd w:id="16"/>
+      <w:bookmarkStart w:id="18" w:name="_heading=h.26in1rg" w:colFirst="0" w:colLast="0"/>
+      <w:bookmarkStart w:id="19" w:name="_Toc36300150"/>
+      <w:bookmarkEnd w:id="18"/>
       <w:r>
         <w:lastRenderedPageBreak/>
         <w:t>4.3 “Settings” Requirements</w:t>
       </w:r>
+      <w:bookmarkEnd w:id="19"/>
     </w:p>
     <w:p/>
     <w:tbl>
@@ -7784,11 +7840,13 @@
       <w:pPr>
         <w:pStyle w:val="Heading2"/>
       </w:pPr>
-      <w:bookmarkStart w:id="17" w:name="_heading=h.lnxbz9" w:colFirst="0" w:colLast="0"/>
-      <w:bookmarkEnd w:id="17"/>
+      <w:bookmarkStart w:id="20" w:name="_heading=h.lnxbz9" w:colFirst="0" w:colLast="0"/>
+      <w:bookmarkStart w:id="21" w:name="_Toc36300151"/>
+      <w:bookmarkEnd w:id="20"/>
       <w:r>
         <w:t>4.4 “Profile” Requirements</w:t>
       </w:r>
+      <w:bookmarkEnd w:id="21"/>
     </w:p>
     <w:p/>
     <w:tbl>
@@ -9281,12 +9339,16 @@
       <w:pPr>
         <w:pStyle w:val="Heading2"/>
       </w:pPr>
-      <w:bookmarkStart w:id="18" w:name="_heading=h.35nkun2" w:colFirst="0" w:colLast="0"/>
-      <w:bookmarkEnd w:id="18"/>
+      <w:bookmarkStart w:id="22" w:name="_heading=h.35nkun2" w:colFirst="0" w:colLast="0"/>
+      <w:bookmarkStart w:id="23" w:name="_Toc36300152"/>
+      <w:bookmarkStart w:id="24" w:name="_GoBack"/>
+      <w:bookmarkEnd w:id="22"/>
+      <w:bookmarkEnd w:id="24"/>
       <w:r>
         <w:lastRenderedPageBreak/>
         <w:t>4.5 “Take Photo” Requirements</w:t>
       </w:r>
+      <w:bookmarkEnd w:id="23"/>
     </w:p>
     <w:p/>
     <w:tbl>
@@ -9685,12 +9747,14 @@
       <w:pPr>
         <w:pStyle w:val="Heading2"/>
       </w:pPr>
-      <w:bookmarkStart w:id="19" w:name="_heading=h.1ksv4uv" w:colFirst="0" w:colLast="0"/>
-      <w:bookmarkEnd w:id="19"/>
+      <w:bookmarkStart w:id="25" w:name="_heading=h.1ksv4uv" w:colFirst="0" w:colLast="0"/>
+      <w:bookmarkStart w:id="26" w:name="_Toc36300153"/>
+      <w:bookmarkEnd w:id="25"/>
       <w:r>
         <w:lastRenderedPageBreak/>
         <w:t>4.6 “Upload Photo” Requirements</w:t>
       </w:r>
+      <w:bookmarkEnd w:id="26"/>
     </w:p>
     <w:p/>
     <w:tbl>
@@ -10122,12 +10186,14 @@
       <w:pPr>
         <w:pStyle w:val="Heading2"/>
       </w:pPr>
-      <w:bookmarkStart w:id="20" w:name="_heading=h.44sinio" w:colFirst="0" w:colLast="0"/>
-      <w:bookmarkEnd w:id="20"/>
+      <w:bookmarkStart w:id="27" w:name="_heading=h.44sinio" w:colFirst="0" w:colLast="0"/>
+      <w:bookmarkStart w:id="28" w:name="_Toc36300154"/>
+      <w:bookmarkEnd w:id="27"/>
       <w:r>
         <w:lastRenderedPageBreak/>
         <w:t>4.7 “Classification” Requirements</w:t>
       </w:r>
+      <w:bookmarkEnd w:id="28"/>
     </w:p>
     <w:p/>
     <w:tbl>
@@ -10379,6 +10445,7 @@
       <w:pPr>
         <w:pStyle w:val="Heading1"/>
       </w:pPr>
+      <w:bookmarkStart w:id="29" w:name="_Toc36300155"/>
       <w:r>
         <w:lastRenderedPageBreak/>
         <w:t xml:space="preserve">5.  </w:t>
@@ -10386,7 +10453,7 @@
       <w:r>
         <w:t>Software Processes and Infrastructure</w:t>
       </w:r>
-      <w:bookmarkEnd w:id="12"/>
+      <w:bookmarkEnd w:id="29"/>
     </w:p>
     <w:p>
       <w:pPr>
@@ -10397,14 +10464,14 @@
       <w:pPr>
         <w:pStyle w:val="Heading2"/>
       </w:pPr>
-      <w:bookmarkStart w:id="21" w:name="_Toc462791971"/>
+      <w:bookmarkStart w:id="30" w:name="_Toc36300156"/>
       <w:r>
         <w:t xml:space="preserve">5.1 </w:t>
       </w:r>
       <w:r>
         <w:t>Hardware and Infrastructure</w:t>
       </w:r>
-      <w:bookmarkEnd w:id="21"/>
+      <w:bookmarkEnd w:id="30"/>
     </w:p>
     <w:p>
       <w:pPr>
@@ -10585,8 +10652,8 @@
       <w:pPr>
         <w:pStyle w:val="Heading2"/>
       </w:pPr>
-      <w:bookmarkStart w:id="22" w:name="_Toc517694305"/>
-      <w:bookmarkStart w:id="23" w:name="_Toc462791972"/>
+      <w:bookmarkStart w:id="31" w:name="_Toc517694305"/>
+      <w:bookmarkStart w:id="32" w:name="_Toc36300157"/>
       <w:r>
         <w:lastRenderedPageBreak/>
         <w:t xml:space="preserve">5.2 </w:t>
@@ -10594,8 +10661,8 @@
       <w:r>
         <w:t>UML Diagrams</w:t>
       </w:r>
-      <w:bookmarkEnd w:id="22"/>
-      <w:bookmarkEnd w:id="23"/>
+      <w:bookmarkEnd w:id="31"/>
+      <w:bookmarkEnd w:id="32"/>
     </w:p>
     <w:p>
       <w:pPr>
@@ -10620,16 +10687,16 @@
       <w:pPr>
         <w:pStyle w:val="Heading2"/>
       </w:pPr>
-      <w:bookmarkStart w:id="24" w:name="_Toc517694306"/>
-      <w:bookmarkStart w:id="25" w:name="_Toc462791973"/>
+      <w:bookmarkStart w:id="33" w:name="_Toc517694306"/>
+      <w:bookmarkStart w:id="34" w:name="_Toc36300158"/>
       <w:r>
         <w:t>5.3 Conceptual Data Model</w:t>
       </w:r>
-      <w:bookmarkEnd w:id="24"/>
+      <w:bookmarkEnd w:id="33"/>
       <w:r>
         <w:t xml:space="preserve"> - Database</w:t>
       </w:r>
-      <w:bookmarkEnd w:id="25"/>
+      <w:bookmarkEnd w:id="34"/>
     </w:p>
     <w:p>
       <w:pPr>
@@ -10664,8 +10731,8 @@
       <w:pPr>
         <w:pStyle w:val="Heading2"/>
       </w:pPr>
-      <w:bookmarkStart w:id="26" w:name="_Toc517694308"/>
-      <w:bookmarkStart w:id="27" w:name="_Toc462791974"/>
+      <w:bookmarkStart w:id="35" w:name="_Toc517694308"/>
+      <w:bookmarkStart w:id="36" w:name="_Toc36300159"/>
       <w:r>
         <w:t>5.4</w:t>
       </w:r>
@@ -10675,8 +10742,8 @@
       <w:r>
         <w:t xml:space="preserve"> Shots</w:t>
       </w:r>
-      <w:bookmarkEnd w:id="26"/>
-      <w:bookmarkEnd w:id="27"/>
+      <w:bookmarkEnd w:id="35"/>
+      <w:bookmarkEnd w:id="36"/>
     </w:p>
     <w:p>
       <w:pPr>
@@ -10696,8 +10763,8 @@
       <w:pPr>
         <w:pStyle w:val="Heading2"/>
       </w:pPr>
-      <w:bookmarkStart w:id="28" w:name="_Toc517694310"/>
-      <w:bookmarkStart w:id="29" w:name="_Toc462791975"/>
+      <w:bookmarkStart w:id="37" w:name="_Toc517694310"/>
+      <w:bookmarkStart w:id="38" w:name="_Toc36300160"/>
       <w:r>
         <w:t>5.5</w:t>
       </w:r>
@@ -10707,8 +10774,8 @@
       <w:r>
         <w:t>Test Plan</w:t>
       </w:r>
-      <w:bookmarkEnd w:id="28"/>
-      <w:bookmarkEnd w:id="29"/>
+      <w:bookmarkEnd w:id="37"/>
+      <w:bookmarkEnd w:id="38"/>
     </w:p>
     <w:p>
       <w:pPr>
@@ -10751,12 +10818,12 @@
       <w:pPr>
         <w:pStyle w:val="Heading1"/>
       </w:pPr>
-      <w:bookmarkStart w:id="30" w:name="_Toc462791976"/>
+      <w:bookmarkStart w:id="39" w:name="_Toc36300161"/>
       <w:r>
         <w:lastRenderedPageBreak/>
         <w:t>6.  Assumptions and Constraints</w:t>
       </w:r>
-      <w:bookmarkEnd w:id="30"/>
+      <w:bookmarkEnd w:id="39"/>
     </w:p>
     <w:p>
       <w:pPr>
@@ -10767,11 +10834,11 @@
       <w:pPr>
         <w:pStyle w:val="Heading2"/>
       </w:pPr>
-      <w:bookmarkStart w:id="31" w:name="_Toc462791977"/>
+      <w:bookmarkStart w:id="40" w:name="_Toc36300162"/>
       <w:r>
         <w:t>6.1 ASSUMPTIONS</w:t>
       </w:r>
-      <w:bookmarkEnd w:id="31"/>
+      <w:bookmarkEnd w:id="40"/>
     </w:p>
     <w:p>
       <w:pPr>
@@ -10879,11 +10946,11 @@
       <w:pPr>
         <w:pStyle w:val="Heading2"/>
       </w:pPr>
-      <w:bookmarkStart w:id="32" w:name="_Toc462791978"/>
+      <w:bookmarkStart w:id="41" w:name="_Toc36300163"/>
       <w:r>
         <w:t>6.2 CONSTRAINTS</w:t>
       </w:r>
-      <w:bookmarkEnd w:id="32"/>
+      <w:bookmarkEnd w:id="41"/>
     </w:p>
     <w:p>
       <w:pPr>
@@ -11051,11 +11118,11 @@
       <w:pPr>
         <w:pStyle w:val="Heading2"/>
       </w:pPr>
-      <w:bookmarkStart w:id="33" w:name="_Toc462791979"/>
+      <w:bookmarkStart w:id="42" w:name="_Toc36300164"/>
       <w:r>
         <w:t>6.3 Out of Scope material</w:t>
       </w:r>
-      <w:bookmarkEnd w:id="33"/>
+      <w:bookmarkEnd w:id="42"/>
     </w:p>
     <w:p>
       <w:pPr>
@@ -11110,17 +11177,17 @@
       <w:pPr>
         <w:pStyle w:val="Heading1"/>
       </w:pPr>
-      <w:bookmarkStart w:id="34" w:name="_Toc462791980"/>
+      <w:bookmarkStart w:id="43" w:name="_Toc36300165"/>
       <w:r>
         <w:lastRenderedPageBreak/>
         <w:t xml:space="preserve">7.  </w:t>
       </w:r>
-      <w:bookmarkStart w:id="35" w:name="_Toc469714138"/>
+      <w:bookmarkStart w:id="44" w:name="_Toc469714138"/>
       <w:r>
         <w:t>Delivery and Schedule</w:t>
       </w:r>
-      <w:bookmarkEnd w:id="34"/>
-      <w:bookmarkEnd w:id="35"/>
+      <w:bookmarkEnd w:id="43"/>
+      <w:bookmarkEnd w:id="44"/>
     </w:p>
     <w:p>
       <w:pPr>
@@ -12037,12 +12104,12 @@
       <w:pPr>
         <w:pStyle w:val="Heading1"/>
       </w:pPr>
-      <w:bookmarkStart w:id="36" w:name="_Toc462791981"/>
+      <w:bookmarkStart w:id="45" w:name="_Toc36300166"/>
       <w:r>
         <w:lastRenderedPageBreak/>
         <w:t>8.  Stakeholder Approval Form</w:t>
       </w:r>
-      <w:bookmarkEnd w:id="36"/>
+      <w:bookmarkEnd w:id="45"/>
     </w:p>
     <w:p>
       <w:pPr>
@@ -12149,8 +12216,6 @@
               <w:pStyle w:val="BodyText1"/>
               <w:ind w:left="0"/>
             </w:pPr>
-            <w:bookmarkStart w:id="37" w:name="_GoBack"/>
-            <w:bookmarkEnd w:id="37"/>
             <w:r>
               <w:t>Rodrigo Augusto</w:t>
             </w:r>
@@ -12571,7 +12636,7 @@
       <w:pPr>
         <w:pStyle w:val="Heading1"/>
       </w:pPr>
-      <w:bookmarkStart w:id="38" w:name="_Toc462791982"/>
+      <w:bookmarkStart w:id="46" w:name="_Toc36300167"/>
       <w:r>
         <w:lastRenderedPageBreak/>
         <w:t>Appendix</w:t>
@@ -12579,7 +12644,7 @@
       <w:r>
         <w:t>:</w:t>
       </w:r>
-      <w:bookmarkEnd w:id="38"/>
+      <w:bookmarkEnd w:id="46"/>
     </w:p>
     <w:p>
       <w:pPr>
@@ -18811,6 +18876,12 @@
 </file>
 
 <file path=customXml/item1.xml><?xml version="1.0" encoding="utf-8"?>
+<p:properties xmlns:p="http://schemas.microsoft.com/office/2006/metadata/properties" xmlns:xsi="http://www.w3.org/2001/XMLSchema-instance" xmlns:pc="http://schemas.microsoft.com/office/infopath/2007/PartnerControls">
+  <documentManagement/>
+</p:properties>
+</file>
+
+<file path=customXml/item2.xml><?xml version="1.0" encoding="utf-8"?>
 <ct:contentTypeSchema xmlns:ct="http://schemas.microsoft.com/office/2006/metadata/contentType" xmlns:ma="http://schemas.microsoft.com/office/2006/metadata/properties/metaAttributes" ct:_="" ma:_="" ma:contentTypeName="Document" ma:contentTypeID="0x010100E89FB20E98880049BD01B0E26513A275" ma:contentTypeVersion="9" ma:contentTypeDescription="Create a new document." ma:contentTypeScope="" ma:versionID="78cbb0d93fd99c37716ee5e090acc403">
   <xsd:schema xmlns:xsd="http://www.w3.org/2001/XMLSchema" xmlns:xs="http://www.w3.org/2001/XMLSchema" xmlns:p="http://schemas.microsoft.com/office/2006/metadata/properties" xmlns:ns3="6e533e35-dcdc-414f-9c4f-dd96c63983eb" xmlns:ns4="9d0f3f51-bd99-423c-86d2-36530d917657" targetNamespace="http://schemas.microsoft.com/office/2006/metadata/properties" ma:root="true" ma:fieldsID="a16e8ee524ed1bd6dc9b6d8a370a73dc" ns3:_="" ns4:_="">
     <xsd:import namespace="6e533e35-dcdc-414f-9c4f-dd96c63983eb"/>
@@ -19009,12 +19080,6 @@
 </ct:contentTypeSchema>
 </file>
 
-<file path=customXml/item2.xml><?xml version="1.0" encoding="utf-8"?>
-<p:properties xmlns:p="http://schemas.microsoft.com/office/2006/metadata/properties" xmlns:xsi="http://www.w3.org/2001/XMLSchema-instance" xmlns:pc="http://schemas.microsoft.com/office/infopath/2007/PartnerControls">
-  <documentManagement/>
-</p:properties>
-</file>
-
 <file path=customXml/item3.xml><?xml version="1.0" encoding="utf-8"?>
 <?mso-contentType ?>
 <FormTemplates xmlns="http://schemas.microsoft.com/sharepoint/v3/contenttype/forms">
@@ -19025,6 +19090,15 @@
 </file>
 
 <file path=customXml/itemProps1.xml><?xml version="1.0" encoding="utf-8"?>
+<ds:datastoreItem xmlns:ds="http://schemas.openxmlformats.org/officeDocument/2006/customXml" ds:itemID="{03FFFB3D-231D-4D69-A3A6-69A5C89EF12B}">
+  <ds:schemaRefs>
+    <ds:schemaRef ds:uri="http://schemas.microsoft.com/office/2006/metadata/properties"/>
+    <ds:schemaRef ds:uri="http://schemas.microsoft.com/office/infopath/2007/PartnerControls"/>
+  </ds:schemaRefs>
+</ds:datastoreItem>
+</file>
+
+<file path=customXml/itemProps2.xml><?xml version="1.0" encoding="utf-8"?>
 <ds:datastoreItem xmlns:ds="http://schemas.openxmlformats.org/officeDocument/2006/customXml" ds:itemID="{4C0ACC49-A01D-43F9-A56C-8CBEF75AD59F}">
   <ds:schemaRefs>
     <ds:schemaRef ds:uri="http://schemas.microsoft.com/office/2006/metadata/contentType"/>
@@ -19043,15 +19117,6 @@
 </ds:datastoreItem>
 </file>
 
-<file path=customXml/itemProps2.xml><?xml version="1.0" encoding="utf-8"?>
-<ds:datastoreItem xmlns:ds="http://schemas.openxmlformats.org/officeDocument/2006/customXml" ds:itemID="{03FFFB3D-231D-4D69-A3A6-69A5C89EF12B}">
-  <ds:schemaRefs>
-    <ds:schemaRef ds:uri="http://schemas.microsoft.com/office/2006/metadata/properties"/>
-    <ds:schemaRef ds:uri="http://schemas.microsoft.com/office/infopath/2007/PartnerControls"/>
-  </ds:schemaRefs>
-</ds:datastoreItem>
-</file>
-
 <file path=customXml/itemProps3.xml><?xml version="1.0" encoding="utf-8"?>
 <ds:datastoreItem xmlns:ds="http://schemas.openxmlformats.org/officeDocument/2006/customXml" ds:itemID="{EE72F8C8-8DE5-41A2-8FAE-7AA7B0D5B41B}">
   <ds:schemaRefs>

</xml_diff>